<commit_message>
final changes after mini
</commit_message>
<xml_diff>
--- a/2018/Scoresheets/Mens-Scoresheet.docx
+++ b/2018/Scoresheets/Mens-Scoresheet.docx
@@ -42,18 +42,15 @@
                       </wps:spPr>
                       <wps:txbx>
                         <w:txbxContent>
-                          <w:bookmarkStart w:id="0" w:name="_GoBack"/>
-                          <w:bookmarkEnd w:id="0"/>
                           <w:p>
-                            <w:r>
-                              <w:fldChar w:fldCharType="begin"/>
-                            </w:r>
-                            <w:r>
-                              <w:instrText xml:space="preserve"> MERGEFIELD Team_1_Name </w:instrText>
-                            </w:r>
-                            <w:r>
-                              <w:fldChar w:fldCharType="end"/>
-                            </w:r>
+                            <w:fldSimple w:instr=" MERGEFIELD Team_1 ">
+                              <w:r>
+                                <w:rPr>
+                                  <w:noProof/>
+                                </w:rPr>
+                                <w:t>Toronto Connex B</w:t>
+                              </w:r>
+                            </w:fldSimple>
                           </w:p>
                         </w:txbxContent>
                       </wps:txbx>
@@ -81,21 +78,18 @@
                 <v:stroke joinstyle="miter"/>
                 <v:path gradientshapeok="t" o:connecttype="rect"/>
               </v:shapetype>
-              <v:shape id="Text Box 12" o:spid="_x0000_s1026" type="#_x0000_t202" style="position:absolute;margin-left:225.95pt;margin-top:291.25pt;width:201.3pt;height:23.3pt;z-index:251676672;visibility:visible;mso-wrap-style:square;mso-width-percent:0;mso-height-percent:0;mso-wrap-distance-left:9pt;mso-wrap-distance-top:0;mso-wrap-distance-right:9pt;mso-wrap-distance-bottom:0;mso-position-horizontal:absolute;mso-position-horizontal-relative:text;mso-position-vertical:absolute;mso-position-vertical-relative:text;mso-width-percent:0;mso-height-percent:0;mso-width-relative:margin;mso-height-relative:margin;v-text-anchor:top" o:gfxdata="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" filled="f" stroked="f" strokeweight=".5pt">
+              <v:shape id="Text Box 12" o:spid="_x0000_s1026" type="#_x0000_t202" style="position:absolute;margin-left:225.95pt;margin-top:291.25pt;width:201.3pt;height:23.3pt;z-index:251676672;visibility:visible;mso-wrap-style:square;mso-width-percent:0;mso-height-percent:0;mso-wrap-distance-left:9pt;mso-wrap-distance-top:0;mso-wrap-distance-right:9pt;mso-wrap-distance-bottom:0;mso-position-horizontal:absolute;mso-position-horizontal-relative:text;mso-position-vertical:absolute;mso-position-vertical-relative:text;mso-width-percent:0;mso-height-percent:0;mso-width-relative:margin;mso-height-relative:margin;v-text-anchor:top" o:gfxdata="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" filled="f" stroked="f" strokeweight=".5pt">
                 <v:textbox>
                   <w:txbxContent>
-                    <w:bookmarkStart w:id="1" w:name="_GoBack"/>
-                    <w:bookmarkEnd w:id="1"/>
                     <w:p>
-                      <w:r>
-                        <w:fldChar w:fldCharType="begin"/>
-                      </w:r>
-                      <w:r>
-                        <w:instrText xml:space="preserve"> MERGEFIELD Team_1_Name </w:instrText>
-                      </w:r>
-                      <w:r>
-                        <w:fldChar w:fldCharType="end"/>
-                      </w:r>
+                      <w:fldSimple w:instr=" MERGEFIELD Team_1 ">
+                        <w:r>
+                          <w:rPr>
+                            <w:noProof/>
+                          </w:rPr>
+                          <w:t>Toronto Connex B</w:t>
+                        </w:r>
+                      </w:fldSimple>
                     </w:p>
                   </w:txbxContent>
                 </v:textbox>
@@ -144,15 +138,14 @@
                       <wps:txbx>
                         <w:txbxContent>
                           <w:p>
-                            <w:r>
-                              <w:fldChar w:fldCharType="begin"/>
-                            </w:r>
-                            <w:r>
-                              <w:instrText xml:space="preserve"> MERGEFIELD Team_1_City </w:instrText>
-                            </w:r>
-                            <w:r>
-                              <w:fldChar w:fldCharType="end"/>
-                            </w:r>
+                            <w:fldSimple w:instr=" MERGEFIELD Team_1_City ">
+                              <w:r>
+                                <w:rPr>
+                                  <w:noProof/>
+                                </w:rPr>
+                                <w:t>Toronto</w:t>
+                              </w:r>
+                            </w:fldSimple>
                           </w:p>
                         </w:txbxContent>
                       </wps:txbx>
@@ -173,19 +166,18 @@
           </mc:Choice>
           <mc:Fallback>
             <w:pict>
-              <v:shape w14:anchorId="6D0A3DE1" id="Text Box 11" o:spid="_x0000_s1027" type="#_x0000_t202" style="position:absolute;margin-left:30.65pt;margin-top:291.25pt;width:106.65pt;height:23.3pt;z-index:251674624;visibility:visible;mso-wrap-style:square;mso-height-percent:0;mso-wrap-distance-left:9pt;mso-wrap-distance-top:0;mso-wrap-distance-right:9pt;mso-wrap-distance-bottom:0;mso-position-horizontal:absolute;mso-position-horizontal-relative:text;mso-position-vertical:absolute;mso-position-vertical-relative:text;mso-height-percent:0;mso-height-relative:margin;v-text-anchor:top" o:gfxdata="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" filled="f" stroked="f" strokeweight=".5pt">
+              <v:shape w14:anchorId="6D0A3DE1" id="Text Box 11" o:spid="_x0000_s1027" type="#_x0000_t202" style="position:absolute;margin-left:30.65pt;margin-top:291.25pt;width:106.65pt;height:23.3pt;z-index:251674624;visibility:visible;mso-wrap-style:square;mso-height-percent:0;mso-wrap-distance-left:9pt;mso-wrap-distance-top:0;mso-wrap-distance-right:9pt;mso-wrap-distance-bottom:0;mso-position-horizontal:absolute;mso-position-horizontal-relative:text;mso-position-vertical:absolute;mso-position-vertical-relative:text;mso-height-percent:0;mso-height-relative:margin;v-text-anchor:top" o:gfxdata="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" filled="f" stroked="f" strokeweight=".5pt">
                 <v:textbox>
                   <w:txbxContent>
                     <w:p>
-                      <w:r>
-                        <w:fldChar w:fldCharType="begin"/>
-                      </w:r>
-                      <w:r>
-                        <w:instrText xml:space="preserve"> MERGEFIELD Team_1_City </w:instrText>
-                      </w:r>
-                      <w:r>
-                        <w:fldChar w:fldCharType="end"/>
-                      </w:r>
+                      <w:fldSimple w:instr=" MERGEFIELD Team_1_City ">
+                        <w:r>
+                          <w:rPr>
+                            <w:noProof/>
+                          </w:rPr>
+                          <w:t>Toronto</w:t>
+                        </w:r>
+                      </w:fldSimple>
                     </w:p>
                   </w:txbxContent>
                 </v:textbox>
@@ -234,15 +226,14 @@
                       <wps:txbx>
                         <w:txbxContent>
                           <w:p>
-                            <w:r>
-                              <w:fldChar w:fldCharType="begin"/>
-                            </w:r>
-                            <w:r>
-                              <w:instrText xml:space="preserve"> MERGEFIELD Team_2_Name </w:instrText>
-                            </w:r>
-                            <w:r>
-                              <w:fldChar w:fldCharType="end"/>
-                            </w:r>
+                            <w:fldSimple w:instr=" MERGEFIELD Team_2 ">
+                              <w:r>
+                                <w:rPr>
+                                  <w:noProof/>
+                                </w:rPr>
+                                <w:t>BOS Knights X</w:t>
+                              </w:r>
+                            </w:fldSimple>
                           </w:p>
                         </w:txbxContent>
                       </wps:txbx>
@@ -266,19 +257,18 @@
           </mc:Choice>
           <mc:Fallback>
             <w:pict>
-              <v:shape w14:anchorId="1026789E" id="Text Box 8" o:spid="_x0000_s1028" type="#_x0000_t202" style="position:absolute;margin-left:226pt;margin-top:210.6pt;width:201.3pt;height:23.3pt;z-index:251670528;visibility:visible;mso-wrap-style:square;mso-width-percent:0;mso-height-percent:0;mso-wrap-distance-left:9pt;mso-wrap-distance-top:0;mso-wrap-distance-right:9pt;mso-wrap-distance-bottom:0;mso-position-horizontal:absolute;mso-position-horizontal-relative:text;mso-position-vertical:absolute;mso-position-vertical-relative:text;mso-width-percent:0;mso-height-percent:0;mso-width-relative:margin;mso-height-relative:margin;v-text-anchor:top" o:gfxdata="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" filled="f" stroked="f" strokeweight=".5pt">
+              <v:shape w14:anchorId="1026789E" id="Text Box 8" o:spid="_x0000_s1028" type="#_x0000_t202" style="position:absolute;margin-left:226pt;margin-top:210.6pt;width:201.3pt;height:23.3pt;z-index:251670528;visibility:visible;mso-wrap-style:square;mso-width-percent:0;mso-height-percent:0;mso-wrap-distance-left:9pt;mso-wrap-distance-top:0;mso-wrap-distance-right:9pt;mso-wrap-distance-bottom:0;mso-position-horizontal:absolute;mso-position-horizontal-relative:text;mso-position-vertical:absolute;mso-position-vertical-relative:text;mso-width-percent:0;mso-height-percent:0;mso-width-relative:margin;mso-height-relative:margin;v-text-anchor:top" o:gfxdata="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" filled="f" stroked="f" strokeweight=".5pt">
                 <v:textbox>
                   <w:txbxContent>
                     <w:p>
-                      <w:r>
-                        <w:fldChar w:fldCharType="begin"/>
-                      </w:r>
-                      <w:r>
-                        <w:instrText xml:space="preserve"> MERGEFIELD Team_2_Name </w:instrText>
-                      </w:r>
-                      <w:r>
-                        <w:fldChar w:fldCharType="end"/>
-                      </w:r>
+                      <w:fldSimple w:instr=" MERGEFIELD Team_2 ">
+                        <w:r>
+                          <w:rPr>
+                            <w:noProof/>
+                          </w:rPr>
+                          <w:t>BOS Knights X</w:t>
+                        </w:r>
+                      </w:fldSimple>
                     </w:p>
                   </w:txbxContent>
                 </v:textbox>
@@ -327,15 +317,14 @@
                       <wps:txbx>
                         <w:txbxContent>
                           <w:p>
-                            <w:r>
-                              <w:fldChar w:fldCharType="begin"/>
-                            </w:r>
-                            <w:r>
-                              <w:instrText xml:space="preserve"> MERGEFIELD Team_2_City </w:instrText>
-                            </w:r>
-                            <w:r>
-                              <w:fldChar w:fldCharType="end"/>
-                            </w:r>
+                            <w:fldSimple w:instr=" MERGEFIELD Team_2_City ">
+                              <w:r>
+                                <w:rPr>
+                                  <w:noProof/>
+                                </w:rPr>
+                                <w:t>BOS</w:t>
+                              </w:r>
+                            </w:fldSimple>
                           </w:p>
                         </w:txbxContent>
                       </wps:txbx>
@@ -356,19 +345,18 @@
           </mc:Choice>
           <mc:Fallback>
             <w:pict>
-              <v:shape w14:anchorId="563E672D" id="Text Box 10" o:spid="_x0000_s1029" type="#_x0000_t202" style="position:absolute;margin-left:30.6pt;margin-top:210.6pt;width:106.65pt;height:23.3pt;z-index:251672576;visibility:visible;mso-wrap-style:square;mso-height-percent:0;mso-wrap-distance-left:9pt;mso-wrap-distance-top:0;mso-wrap-distance-right:9pt;mso-wrap-distance-bottom:0;mso-position-horizontal:absolute;mso-position-horizontal-relative:text;mso-position-vertical:absolute;mso-position-vertical-relative:text;mso-height-percent:0;mso-height-relative:margin;v-text-anchor:top" o:gfxdata="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" filled="f" stroked="f" strokeweight=".5pt">
+              <v:shape w14:anchorId="563E672D" id="Text Box 10" o:spid="_x0000_s1029" type="#_x0000_t202" style="position:absolute;margin-left:30.6pt;margin-top:210.6pt;width:106.65pt;height:23.3pt;z-index:251672576;visibility:visible;mso-wrap-style:square;mso-height-percent:0;mso-wrap-distance-left:9pt;mso-wrap-distance-top:0;mso-wrap-distance-right:9pt;mso-wrap-distance-bottom:0;mso-position-horizontal:absolute;mso-position-horizontal-relative:text;mso-position-vertical:absolute;mso-position-vertical-relative:text;mso-height-percent:0;mso-height-relative:margin;v-text-anchor:top" o:gfxdata="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" filled="f" stroked="f" strokeweight=".5pt">
                 <v:textbox>
                   <w:txbxContent>
                     <w:p>
-                      <w:r>
-                        <w:fldChar w:fldCharType="begin"/>
-                      </w:r>
-                      <w:r>
-                        <w:instrText xml:space="preserve"> MERGEFIELD Team_2_City </w:instrText>
-                      </w:r>
-                      <w:r>
-                        <w:fldChar w:fldCharType="end"/>
-                      </w:r>
+                      <w:fldSimple w:instr=" MERGEFIELD Team_2_City ">
+                        <w:r>
+                          <w:rPr>
+                            <w:noProof/>
+                          </w:rPr>
+                          <w:t>BOS</w:t>
+                        </w:r>
+                      </w:fldSimple>
                     </w:p>
                   </w:txbxContent>
                 </v:textbox>
@@ -417,15 +405,14 @@
                       <wps:txbx>
                         <w:txbxContent>
                           <w:p>
-                            <w:r>
-                              <w:fldChar w:fldCharType="begin"/>
-                            </w:r>
-                            <w:r>
-                              <w:instrText xml:space="preserve"> MERGEFIELD Team_2_Name </w:instrText>
-                            </w:r>
-                            <w:r>
-                              <w:fldChar w:fldCharType="end"/>
-                            </w:r>
+                            <w:fldSimple w:instr=" MERGEFIELD Team_2 ">
+                              <w:r>
+                                <w:rPr>
+                                  <w:noProof/>
+                                </w:rPr>
+                                <w:t>BOS Knights X</w:t>
+                              </w:r>
+                            </w:fldSimple>
                           </w:p>
                         </w:txbxContent>
                       </wps:txbx>
@@ -449,19 +436,18 @@
           </mc:Choice>
           <mc:Fallback>
             <w:pict>
-              <v:shape w14:anchorId="0C81DF4D" id="Text Box 7" o:spid="_x0000_s1030" type="#_x0000_t202" style="position:absolute;margin-left:225.95pt;margin-top:118.55pt;width:201.3pt;height:23.3pt;z-index:251668480;visibility:visible;mso-wrap-style:square;mso-width-percent:0;mso-height-percent:0;mso-wrap-distance-left:9pt;mso-wrap-distance-top:0;mso-wrap-distance-right:9pt;mso-wrap-distance-bottom:0;mso-position-horizontal:absolute;mso-position-horizontal-relative:text;mso-position-vertical:absolute;mso-position-vertical-relative:text;mso-width-percent:0;mso-height-percent:0;mso-width-relative:margin;mso-height-relative:margin;v-text-anchor:top" o:gfxdata="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" filled="f" stroked="f" strokeweight=".5pt">
+              <v:shape w14:anchorId="0C81DF4D" id="Text Box 7" o:spid="_x0000_s1030" type="#_x0000_t202" style="position:absolute;margin-left:225.95pt;margin-top:118.55pt;width:201.3pt;height:23.3pt;z-index:251668480;visibility:visible;mso-wrap-style:square;mso-width-percent:0;mso-height-percent:0;mso-wrap-distance-left:9pt;mso-wrap-distance-top:0;mso-wrap-distance-right:9pt;mso-wrap-distance-bottom:0;mso-position-horizontal:absolute;mso-position-horizontal-relative:text;mso-position-vertical:absolute;mso-position-vertical-relative:text;mso-width-percent:0;mso-height-percent:0;mso-width-relative:margin;mso-height-relative:margin;v-text-anchor:top" o:gfxdata="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" filled="f" stroked="f" strokeweight=".5pt">
                 <v:textbox>
                   <w:txbxContent>
                     <w:p>
-                      <w:r>
-                        <w:fldChar w:fldCharType="begin"/>
-                      </w:r>
-                      <w:r>
-                        <w:instrText xml:space="preserve"> MERGEFIELD Team_2_Name </w:instrText>
-                      </w:r>
-                      <w:r>
-                        <w:fldChar w:fldCharType="end"/>
-                      </w:r>
+                      <w:fldSimple w:instr=" MERGEFIELD Team_2 ">
+                        <w:r>
+                          <w:rPr>
+                            <w:noProof/>
+                          </w:rPr>
+                          <w:t>BOS Knights X</w:t>
+                        </w:r>
+                      </w:fldSimple>
                     </w:p>
                   </w:txbxContent>
                 </v:textbox>
@@ -477,7 +463,7 @@
         <mc:AlternateContent>
           <mc:Choice Requires="wps">
             <w:drawing>
-              <wp:anchor distT="0" distB="0" distL="114300" distR="114300" simplePos="0" relativeHeight="251664384" behindDoc="0" locked="0" layoutInCell="1" allowOverlap="1" wp14:anchorId="66B96299" wp14:editId="56E1DD7A">
+              <wp:anchor distT="0" distB="0" distL="114300" distR="114300" simplePos="0" relativeHeight="251664384" behindDoc="0" locked="0" layoutInCell="1" allowOverlap="1" wp14:anchorId="66B96299" wp14:editId="0CCCE109">
                 <wp:simplePos x="0" y="0"/>
                 <wp:positionH relativeFrom="column">
                   <wp:posOffset>397510</wp:posOffset>
@@ -510,15 +496,14 @@
                       <wps:txbx>
                         <w:txbxContent>
                           <w:p>
-                            <w:r>
-                              <w:fldChar w:fldCharType="begin"/>
-                            </w:r>
-                            <w:r>
-                              <w:instrText xml:space="preserve"> MERGEFIELD Team_2_City </w:instrText>
-                            </w:r>
-                            <w:r>
-                              <w:fldChar w:fldCharType="end"/>
-                            </w:r>
+                            <w:fldSimple w:instr=" MERGEFIELD Team_2_City ">
+                              <w:r>
+                                <w:rPr>
+                                  <w:noProof/>
+                                </w:rPr>
+                                <w:t>BOS</w:t>
+                              </w:r>
+                            </w:fldSimple>
                           </w:p>
                         </w:txbxContent>
                       </wps:txbx>
@@ -539,19 +524,18 @@
           </mc:Choice>
           <mc:Fallback>
             <w:pict>
-              <v:shape w14:anchorId="66B96299" id="Text Box 5" o:spid="_x0000_s1031" type="#_x0000_t202" style="position:absolute;margin-left:31.3pt;margin-top:118.6pt;width:106.65pt;height:23.3pt;z-index:251664384;visibility:visible;mso-wrap-style:square;mso-height-percent:0;mso-wrap-distance-left:9pt;mso-wrap-distance-top:0;mso-wrap-distance-right:9pt;mso-wrap-distance-bottom:0;mso-position-horizontal:absolute;mso-position-horizontal-relative:text;mso-position-vertical:absolute;mso-position-vertical-relative:text;mso-height-percent:0;mso-height-relative:margin;v-text-anchor:top" o:gfxdata="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" filled="f" stroked="f" strokeweight=".5pt">
+              <v:shape w14:anchorId="66B96299" id="Text Box 5" o:spid="_x0000_s1031" type="#_x0000_t202" style="position:absolute;margin-left:31.3pt;margin-top:118.6pt;width:106.65pt;height:23.3pt;z-index:251664384;visibility:visible;mso-wrap-style:square;mso-height-percent:0;mso-wrap-distance-left:9pt;mso-wrap-distance-top:0;mso-wrap-distance-right:9pt;mso-wrap-distance-bottom:0;mso-position-horizontal:absolute;mso-position-horizontal-relative:text;mso-position-vertical:absolute;mso-position-vertical-relative:text;mso-height-percent:0;mso-height-relative:margin;v-text-anchor:top" o:gfxdata="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" filled="f" stroked="f" strokeweight=".5pt">
                 <v:textbox>
                   <w:txbxContent>
                     <w:p>
-                      <w:r>
-                        <w:fldChar w:fldCharType="begin"/>
-                      </w:r>
-                      <w:r>
-                        <w:instrText xml:space="preserve"> MERGEFIELD Team_2_City </w:instrText>
-                      </w:r>
-                      <w:r>
-                        <w:fldChar w:fldCharType="end"/>
-                      </w:r>
+                      <w:fldSimple w:instr=" MERGEFIELD Team_2_City ">
+                        <w:r>
+                          <w:rPr>
+                            <w:noProof/>
+                          </w:rPr>
+                          <w:t>BOS</w:t>
+                        </w:r>
+                      </w:fldSimple>
                     </w:p>
                   </w:txbxContent>
                 </v:textbox>
@@ -600,15 +584,14 @@
                       <wps:txbx>
                         <w:txbxContent>
                           <w:p>
-                            <w:r>
-                              <w:fldChar w:fldCharType="begin"/>
-                            </w:r>
-                            <w:r>
-                              <w:instrText xml:space="preserve"> MERGEFIELD Team_1_City </w:instrText>
-                            </w:r>
-                            <w:r>
-                              <w:fldChar w:fldCharType="end"/>
-                            </w:r>
+                            <w:fldSimple w:instr=" MERGEFIELD Team_1_City ">
+                              <w:r>
+                                <w:rPr>
+                                  <w:noProof/>
+                                </w:rPr>
+                                <w:t>Toronto</w:t>
+                              </w:r>
+                            </w:fldSimple>
                           </w:p>
                         </w:txbxContent>
                       </wps:txbx>
@@ -629,19 +612,18 @@
           </mc:Choice>
           <mc:Fallback>
             <w:pict>
-              <v:shape w14:anchorId="3799CF08" id="Text Box 4" o:spid="_x0000_s1032" type="#_x0000_t202" style="position:absolute;margin-left:31.95pt;margin-top:37.85pt;width:106.65pt;height:23.3pt;z-index:251662336;visibility:visible;mso-wrap-style:square;mso-height-percent:0;mso-wrap-distance-left:9pt;mso-wrap-distance-top:0;mso-wrap-distance-right:9pt;mso-wrap-distance-bottom:0;mso-position-horizontal:absolute;mso-position-horizontal-relative:text;mso-position-vertical:absolute;mso-position-vertical-relative:text;mso-height-percent:0;mso-height-relative:margin;v-text-anchor:top" o:gfxdata="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" filled="f" stroked="f" strokeweight=".5pt">
+              <v:shape w14:anchorId="3799CF08" id="Text Box 4" o:spid="_x0000_s1032" type="#_x0000_t202" style="position:absolute;margin-left:31.95pt;margin-top:37.85pt;width:106.65pt;height:23.3pt;z-index:251662336;visibility:visible;mso-wrap-style:square;mso-height-percent:0;mso-wrap-distance-left:9pt;mso-wrap-distance-top:0;mso-wrap-distance-right:9pt;mso-wrap-distance-bottom:0;mso-position-horizontal:absolute;mso-position-horizontal-relative:text;mso-position-vertical:absolute;mso-position-vertical-relative:text;mso-height-percent:0;mso-height-relative:margin;v-text-anchor:top" o:gfxdata="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" filled="f" stroked="f" strokeweight=".5pt">
                 <v:textbox>
                   <w:txbxContent>
                     <w:p>
-                      <w:r>
-                        <w:fldChar w:fldCharType="begin"/>
-                      </w:r>
-                      <w:r>
-                        <w:instrText xml:space="preserve"> MERGEFIELD Team_1_City </w:instrText>
-                      </w:r>
-                      <w:r>
-                        <w:fldChar w:fldCharType="end"/>
-                      </w:r>
+                      <w:fldSimple w:instr=" MERGEFIELD Team_1_City ">
+                        <w:r>
+                          <w:rPr>
+                            <w:noProof/>
+                          </w:rPr>
+                          <w:t>Toronto</w:t>
+                        </w:r>
+                      </w:fldSimple>
                     </w:p>
                   </w:txbxContent>
                 </v:textbox>
@@ -690,15 +672,14 @@
                       <wps:txbx>
                         <w:txbxContent>
                           <w:p>
-                            <w:r>
-                              <w:fldChar w:fldCharType="begin"/>
-                            </w:r>
-                            <w:r>
-                              <w:instrText xml:space="preserve"> MERGEFIELD Team_1_Name </w:instrText>
-                            </w:r>
-                            <w:r>
-                              <w:fldChar w:fldCharType="end"/>
-                            </w:r>
+                            <w:fldSimple w:instr=" MERGEFIELD Team_1 ">
+                              <w:r>
+                                <w:rPr>
+                                  <w:noProof/>
+                                </w:rPr>
+                                <w:t>Toronto Connex B</w:t>
+                              </w:r>
+                            </w:fldSimple>
                           </w:p>
                         </w:txbxContent>
                       </wps:txbx>
@@ -722,19 +703,18 @@
           </mc:Choice>
           <mc:Fallback>
             <w:pict>
-              <v:shape w14:anchorId="1E045FC4" id="Text Box 6" o:spid="_x0000_s1033" type="#_x0000_t202" style="position:absolute;margin-left:226.65pt;margin-top:37.95pt;width:201.3pt;height:23.3pt;z-index:251666432;visibility:visible;mso-wrap-style:square;mso-width-percent:0;mso-height-percent:0;mso-wrap-distance-left:9pt;mso-wrap-distance-top:0;mso-wrap-distance-right:9pt;mso-wrap-distance-bottom:0;mso-position-horizontal:absolute;mso-position-horizontal-relative:text;mso-position-vertical:absolute;mso-position-vertical-relative:text;mso-width-percent:0;mso-height-percent:0;mso-width-relative:margin;mso-height-relative:margin;v-text-anchor:top" o:gfxdata="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" filled="f" stroked="f" strokeweight=".5pt">
+              <v:shape w14:anchorId="1E045FC4" id="Text Box 6" o:spid="_x0000_s1033" type="#_x0000_t202" style="position:absolute;margin-left:226.65pt;margin-top:37.95pt;width:201.3pt;height:23.3pt;z-index:251666432;visibility:visible;mso-wrap-style:square;mso-width-percent:0;mso-height-percent:0;mso-wrap-distance-left:9pt;mso-wrap-distance-top:0;mso-wrap-distance-right:9pt;mso-wrap-distance-bottom:0;mso-position-horizontal:absolute;mso-position-horizontal-relative:text;mso-position-vertical:absolute;mso-position-vertical-relative:text;mso-width-percent:0;mso-height-percent:0;mso-width-relative:margin;mso-height-relative:margin;v-text-anchor:top" o:gfxdata="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" filled="f" stroked="f" strokeweight=".5pt">
                 <v:textbox>
                   <w:txbxContent>
                     <w:p>
-                      <w:r>
-                        <w:fldChar w:fldCharType="begin"/>
-                      </w:r>
-                      <w:r>
-                        <w:instrText xml:space="preserve"> MERGEFIELD Team_1_Name </w:instrText>
-                      </w:r>
-                      <w:r>
-                        <w:fldChar w:fldCharType="end"/>
-                      </w:r>
+                      <w:fldSimple w:instr=" MERGEFIELD Team_1 ">
+                        <w:r>
+                          <w:rPr>
+                            <w:noProof/>
+                          </w:rPr>
+                          <w:t>Toronto Connex B</w:t>
+                        </w:r>
+                      </w:fldSimple>
                     </w:p>
                   </w:txbxContent>
                 </v:textbox>
@@ -783,15 +763,14 @@
                       <wps:txbx>
                         <w:txbxContent>
                           <w:p>
-                            <w:r>
-                              <w:fldChar w:fldCharType="begin"/>
-                            </w:r>
-                            <w:r>
-                              <w:instrText xml:space="preserve"> MERGEFIELD Work_Team </w:instrText>
-                            </w:r>
-                            <w:r>
-                              <w:fldChar w:fldCharType="end"/>
-                            </w:r>
+                            <w:fldSimple w:instr=" MERGEFIELD Work_Team ">
+                              <w:r>
+                                <w:rPr>
+                                  <w:noProof/>
+                                </w:rPr>
+                                <w:t>NY Vikings</w:t>
+                              </w:r>
+                            </w:fldSimple>
                           </w:p>
                         </w:txbxContent>
                       </wps:txbx>
@@ -815,19 +794,18 @@
           </mc:Choice>
           <mc:Fallback>
             <w:pict>
-              <v:shape w14:anchorId="3635CA13" id="Text Box 13" o:spid="_x0000_s1034" type="#_x0000_t202" style="position:absolute;margin-left:2pt;margin-top:676.65pt;width:287.95pt;height:23.35pt;z-index:251678720;visibility:visible;mso-wrap-style:square;mso-width-percent:0;mso-height-percent:0;mso-wrap-distance-left:9pt;mso-wrap-distance-top:0;mso-wrap-distance-right:9pt;mso-wrap-distance-bottom:0;mso-position-horizontal:absolute;mso-position-horizontal-relative:text;mso-position-vertical:absolute;mso-position-vertical-relative:text;mso-width-percent:0;mso-height-percent:0;mso-width-relative:margin;mso-height-relative:margin;v-text-anchor:top" o:gfxdata="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" filled="f" stroked="f" strokeweight=".5pt">
+              <v:shape w14:anchorId="3635CA13" id="Text Box 13" o:spid="_x0000_s1034" type="#_x0000_t202" style="position:absolute;margin-left:2pt;margin-top:676.65pt;width:287.95pt;height:23.35pt;z-index:251678720;visibility:visible;mso-wrap-style:square;mso-width-percent:0;mso-height-percent:0;mso-wrap-distance-left:9pt;mso-wrap-distance-top:0;mso-wrap-distance-right:9pt;mso-wrap-distance-bottom:0;mso-position-horizontal:absolute;mso-position-horizontal-relative:text;mso-position-vertical:absolute;mso-position-vertical-relative:text;mso-width-percent:0;mso-height-percent:0;mso-width-relative:margin;mso-height-relative:margin;v-text-anchor:top" o:gfxdata="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" filled="f" stroked="f" strokeweight=".5pt">
                 <v:textbox>
                   <w:txbxContent>
                     <w:p>
-                      <w:r>
-                        <w:fldChar w:fldCharType="begin"/>
-                      </w:r>
-                      <w:r>
-                        <w:instrText xml:space="preserve"> MERGEFIELD Work_Team </w:instrText>
-                      </w:r>
-                      <w:r>
-                        <w:fldChar w:fldCharType="end"/>
-                      </w:r>
+                      <w:fldSimple w:instr=" MERGEFIELD Work_Team ">
+                        <w:r>
+                          <w:rPr>
+                            <w:noProof/>
+                          </w:rPr>
+                          <w:t>NY Vikings</w:t>
+                        </w:r>
+                      </w:fldSimple>
                     </w:p>
                   </w:txbxContent>
                 </v:textbox>
@@ -892,6 +870,18 @@
                               <w:rPr>
                                 <w:noProof/>
                               </w:rPr>
+                              <w:fldChar w:fldCharType="separate"/>
+                            </w:r>
+                            <w:r>
+                              <w:rPr>
+                                <w:noProof/>
+                              </w:rPr>
+                              <w:t>2</w:t>
+                            </w:r>
+                            <w:r>
+                              <w:rPr>
+                                <w:noProof/>
+                              </w:rPr>
                               <w:fldChar w:fldCharType="end"/>
                             </w:r>
                           </w:p>
@@ -917,7 +907,7 @@
           </mc:Choice>
           <mc:Fallback>
             <w:pict>
-              <v:shape w14:anchorId="0CE0D704" id="Text Box 3" o:spid="_x0000_s1035" type="#_x0000_t202" style="position:absolute;margin-left:-18.65pt;margin-top:-13.95pt;width:76.65pt;height:21.35pt;z-index:251661312;visibility:visible;mso-wrap-style:square;mso-width-percent:0;mso-height-percent:0;mso-wrap-distance-left:9pt;mso-wrap-distance-top:0;mso-wrap-distance-right:9pt;mso-wrap-distance-bottom:0;mso-position-horizontal:absolute;mso-position-horizontal-relative:text;mso-position-vertical:absolute;mso-position-vertical-relative:text;mso-width-percent:0;mso-height-percent:0;mso-width-relative:margin;mso-height-relative:margin;v-text-anchor:top" o:gfxdata="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" filled="f" stroked="f" strokeweight=".5pt">
+              <v:shape w14:anchorId="0CE0D704" id="Text Box 3" o:spid="_x0000_s1035" type="#_x0000_t202" style="position:absolute;margin-left:-18.65pt;margin-top:-13.95pt;width:76.65pt;height:21.35pt;z-index:251661312;visibility:visible;mso-wrap-style:square;mso-width-percent:0;mso-height-percent:0;mso-wrap-distance-left:9pt;mso-wrap-distance-top:0;mso-wrap-distance-right:9pt;mso-wrap-distance-bottom:0;mso-position-horizontal:absolute;mso-position-horizontal-relative:text;mso-position-vertical:absolute;mso-position-vertical-relative:text;mso-width-percent:0;mso-height-percent:0;mso-width-relative:margin;mso-height-relative:margin;v-text-anchor:top" o:gfxdata="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" filled="f" stroked="f" strokeweight=".5pt">
                 <v:textbox>
                   <w:txbxContent>
                     <w:p>
@@ -932,6 +922,18 @@
                           <w:noProof/>
                         </w:rPr>
                         <w:instrText xml:space="preserve"> MERGEFIELD Game </w:instrText>
+                      </w:r>
+                      <w:r>
+                        <w:rPr>
+                          <w:noProof/>
+                        </w:rPr>
+                        <w:fldChar w:fldCharType="separate"/>
+                      </w:r>
+                      <w:r>
+                        <w:rPr>
+                          <w:noProof/>
+                        </w:rPr>
+                        <w:t>2</w:t>
                       </w:r>
                       <w:r>
                         <w:rPr>
@@ -1003,6 +1005,18 @@
                               <w:rPr>
                                 <w:noProof/>
                               </w:rPr>
+                              <w:fldChar w:fldCharType="separate"/>
+                            </w:r>
+                            <w:r>
+                              <w:rPr>
+                                <w:noProof/>
+                              </w:rPr>
+                              <w:t>03</w:t>
+                            </w:r>
+                            <w:r>
+                              <w:rPr>
+                                <w:noProof/>
+                              </w:rPr>
                               <w:fldChar w:fldCharType="end"/>
                             </w:r>
                           </w:p>
@@ -1028,7 +1042,7 @@
           </mc:Choice>
           <mc:Fallback>
             <w:pict>
-              <v:shape w14:anchorId="6E45D379" id="Text Box 2" o:spid="_x0000_s1036" type="#_x0000_t202" style="position:absolute;margin-left:-21.3pt;margin-top:-33.25pt;width:76.65pt;height:21.35pt;z-index:251659264;visibility:visible;mso-wrap-style:square;mso-width-percent:0;mso-height-percent:0;mso-wrap-distance-left:9pt;mso-wrap-distance-top:0;mso-wrap-distance-right:9pt;mso-wrap-distance-bottom:0;mso-position-horizontal:absolute;mso-position-horizontal-relative:text;mso-position-vertical:absolute;mso-position-vertical-relative:text;mso-width-percent:0;mso-height-percent:0;mso-width-relative:margin;mso-height-relative:margin;v-text-anchor:top" o:gfxdata="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" filled="f" stroked="f" strokeweight=".5pt">
+              <v:shape w14:anchorId="6E45D379" id="Text Box 2" o:spid="_x0000_s1036" type="#_x0000_t202" style="position:absolute;margin-left:-21.3pt;margin-top:-33.25pt;width:76.65pt;height:21.35pt;z-index:251659264;visibility:visible;mso-wrap-style:square;mso-width-percent:0;mso-height-percent:0;mso-wrap-distance-left:9pt;mso-wrap-distance-top:0;mso-wrap-distance-right:9pt;mso-wrap-distance-bottom:0;mso-position-horizontal:absolute;mso-position-horizontal-relative:text;mso-position-vertical:absolute;mso-position-vertical-relative:text;mso-width-percent:0;mso-height-percent:0;mso-width-relative:margin;mso-height-relative:margin;v-text-anchor:top" o:gfxdata="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" filled="f" stroked="f" strokeweight=".5pt">
                 <v:textbox>
                   <w:txbxContent>
                     <w:p>
@@ -1048,6 +1062,18 @@
                         <w:rPr>
                           <w:noProof/>
                         </w:rPr>
+                        <w:fldChar w:fldCharType="separate"/>
+                      </w:r>
+                      <w:r>
+                        <w:rPr>
+                          <w:noProof/>
+                        </w:rPr>
+                        <w:t>03</w:t>
+                      </w:r>
+                      <w:r>
+                        <w:rPr>
+                          <w:noProof/>
+                        </w:rPr>
                         <w:fldChar w:fldCharType="end"/>
                       </w:r>
                     </w:p>
@@ -1058,6 +1084,7 @@
           </mc:Fallback>
         </mc:AlternateContent>
       </w:r>
+      <w:bookmarkStart w:id="0" w:name="_GoBack"/>
       <w:r>
         <w:rPr>
           <w:noProof/>
@@ -1118,6 +1145,7 @@
           </wp:anchor>
         </w:drawing>
       </w:r>
+      <w:bookmarkEnd w:id="0"/>
     </w:p>
     <w:sectPr>
       <w:pgSz w:w="12240" w:h="15840"/>

</xml_diff>